<commit_message>
Att do curso mais arquivos word
</commit_message>
<xml_diff>
--- a/anotacoes/Arredondamento calculos.docx
+++ b/anotacoes/Arredondamento calculos.docx
@@ -97,9 +97,10 @@
     <w:p>
       <w:pPr>
         <w:rPr>
-          <w:rFonts w:ascii="Arial" w:hAnsi="Arial"/>
-          <w:b/>
-          <w:sz w:val="32"/>
+          <w:rFonts w:ascii="Arial" w:hAnsi="Arial" w:cs="Arial"/>
+          <w:sz w:val="32"/>
+          <w:szCs w:val="18"/>
+          <w:shd w:val="clear" w:color="auto" w:fill="FAFBFD"/>
         </w:rPr>
       </w:pPr>
       <w:proofErr w:type="spellStart"/>
@@ -153,6 +154,875 @@
           <w:shd w:val="clear" w:color="auto" w:fill="FAFBFD"/>
         </w:rPr>
         <w:t> retorna o valor de um número arredondado para o inteiro mais próximo.</w:t>
+      </w:r>
+    </w:p>
+    <w:p>
+      <w:pPr>
+        <w:rPr>
+          <w:rFonts w:ascii="Arial" w:hAnsi="Arial" w:cs="Arial"/>
+          <w:sz w:val="32"/>
+          <w:szCs w:val="18"/>
+          <w:shd w:val="clear" w:color="auto" w:fill="FAFBFD"/>
+        </w:rPr>
+      </w:pPr>
+      <w:r>
+        <w:rPr>
+          <w:rFonts w:ascii="Arial" w:hAnsi="Arial" w:cs="Arial"/>
+          <w:b/>
+          <w:sz w:val="32"/>
+          <w:szCs w:val="18"/>
+          <w:shd w:val="clear" w:color="auto" w:fill="FAFBFD"/>
+        </w:rPr>
+        <w:t>.</w:t>
+      </w:r>
+      <w:proofErr w:type="spellStart"/>
+      <w:proofErr w:type="gramStart"/>
+      <w:r>
+        <w:rPr>
+          <w:rFonts w:ascii="Arial" w:hAnsi="Arial" w:cs="Arial"/>
+          <w:b/>
+          <w:sz w:val="32"/>
+          <w:szCs w:val="18"/>
+          <w:shd w:val="clear" w:color="auto" w:fill="FAFBFD"/>
+        </w:rPr>
+        <w:t>toFixed</w:t>
+      </w:r>
+      <w:proofErr w:type="spellEnd"/>
+      <w:proofErr w:type="gramEnd"/>
+      <w:r>
+        <w:rPr>
+          <w:rFonts w:ascii="Arial" w:hAnsi="Arial" w:cs="Arial"/>
+          <w:b/>
+          <w:sz w:val="32"/>
+          <w:szCs w:val="18"/>
+          <w:shd w:val="clear" w:color="auto" w:fill="FAFBFD"/>
+        </w:rPr>
+        <w:t>(num) -</w:t>
+      </w:r>
+      <w:r>
+        <w:rPr>
+          <w:rFonts w:ascii="Arial" w:hAnsi="Arial" w:cs="Arial"/>
+          <w:b/>
+          <w:sz w:val="32"/>
+          <w:szCs w:val="18"/>
+          <w:shd w:val="clear" w:color="auto" w:fill="FAFBFD"/>
+        </w:rPr>
+        <w:t xml:space="preserve"> </w:t>
+      </w:r>
+      <w:r>
+        <w:rPr>
+          <w:rFonts w:ascii="Arial" w:hAnsi="Arial" w:cs="Arial"/>
+          <w:sz w:val="32"/>
+          <w:szCs w:val="18"/>
+          <w:shd w:val="clear" w:color="auto" w:fill="FAFBFD"/>
+        </w:rPr>
+        <w:t xml:space="preserve">Como queremos deixar a resposta com duas casas decimais após a vírgula </w:t>
+      </w:r>
+      <w:proofErr w:type="spellStart"/>
+      <w:r>
+        <w:rPr>
+          <w:rFonts w:ascii="Arial" w:hAnsi="Arial" w:cs="Arial"/>
+          <w:sz w:val="32"/>
+          <w:szCs w:val="18"/>
+          <w:shd w:val="clear" w:color="auto" w:fill="FAFBFD"/>
+        </w:rPr>
+        <w:t>utilizamos</w:t>
+      </w:r>
+      <w:r>
+        <w:rPr>
+          <w:rStyle w:val="CdigoHTML"/>
+          <w:rFonts w:ascii="Arial" w:eastAsiaTheme="minorHAnsi" w:hAnsi="Arial"/>
+          <w:sz w:val="32"/>
+          <w:szCs w:val="15"/>
+        </w:rPr>
+        <w:t>toFixed</w:t>
+      </w:r>
+      <w:proofErr w:type="spellEnd"/>
+      <w:r>
+        <w:rPr>
+          <w:rStyle w:val="CdigoHTML"/>
+          <w:rFonts w:ascii="Arial" w:eastAsiaTheme="minorHAnsi" w:hAnsi="Arial"/>
+          <w:sz w:val="32"/>
+          <w:szCs w:val="15"/>
+        </w:rPr>
+        <w:t>(2)</w:t>
+      </w:r>
+      <w:r>
+        <w:rPr>
+          <w:rFonts w:ascii="Arial" w:hAnsi="Arial" w:cs="Arial"/>
+          <w:sz w:val="32"/>
+          <w:szCs w:val="18"/>
+          <w:shd w:val="clear" w:color="auto" w:fill="FAFBFD"/>
+        </w:rPr>
+        <w:t>, um ponto importante de se observar é que o método </w:t>
+      </w:r>
+      <w:r>
+        <w:rPr>
+          <w:rStyle w:val="CdigoHTML"/>
+          <w:rFonts w:ascii="Arial" w:eastAsiaTheme="minorHAnsi" w:hAnsi="Arial"/>
+          <w:sz w:val="32"/>
+          <w:szCs w:val="15"/>
+        </w:rPr>
+        <w:t>.</w:t>
+      </w:r>
+      <w:proofErr w:type="spellStart"/>
+      <w:r>
+        <w:rPr>
+          <w:rStyle w:val="CdigoHTML"/>
+          <w:rFonts w:ascii="Arial" w:eastAsiaTheme="minorHAnsi" w:hAnsi="Arial"/>
+          <w:sz w:val="32"/>
+          <w:szCs w:val="15"/>
+        </w:rPr>
+        <w:t>toFixed</w:t>
+      </w:r>
+      <w:proofErr w:type="spellEnd"/>
+      <w:r>
+        <w:rPr>
+          <w:rStyle w:val="CdigoHTML"/>
+          <w:rFonts w:ascii="Arial" w:eastAsiaTheme="minorHAnsi" w:hAnsi="Arial"/>
+          <w:sz w:val="32"/>
+          <w:szCs w:val="15"/>
+        </w:rPr>
+        <w:t>()</w:t>
+      </w:r>
+      <w:r>
+        <w:rPr>
+          <w:rFonts w:ascii="Arial" w:hAnsi="Arial" w:cs="Arial"/>
+          <w:sz w:val="32"/>
+          <w:szCs w:val="18"/>
+          <w:shd w:val="clear" w:color="auto" w:fill="FAFBFD"/>
+        </w:rPr>
+        <w:t> arredonda o </w:t>
+      </w:r>
+      <w:r>
+        <w:rPr>
+          <w:rStyle w:val="Forte"/>
+          <w:rFonts w:ascii="Arial" w:hAnsi="Arial" w:cs="Arial"/>
+          <w:sz w:val="32"/>
+          <w:szCs w:val="18"/>
+          <w:shd w:val="clear" w:color="auto" w:fill="FAFBFD"/>
+        </w:rPr>
+        <w:t>número para cima</w:t>
+      </w:r>
+      <w:r>
+        <w:rPr>
+          <w:rFonts w:ascii="Arial" w:hAnsi="Arial" w:cs="Arial"/>
+          <w:sz w:val="32"/>
+          <w:szCs w:val="18"/>
+          <w:shd w:val="clear" w:color="auto" w:fill="FAFBFD"/>
+        </w:rPr>
+        <w:t>, isto é, se temos, por exemplo </w:t>
+      </w:r>
+      <w:r>
+        <w:rPr>
+          <w:rStyle w:val="CdigoHTML"/>
+          <w:rFonts w:ascii="Arial" w:eastAsiaTheme="minorHAnsi" w:hAnsi="Arial"/>
+          <w:sz w:val="32"/>
+          <w:szCs w:val="15"/>
+        </w:rPr>
+        <w:t>11.123</w:t>
+      </w:r>
+      <w:r>
+        <w:rPr>
+          <w:rFonts w:ascii="Arial" w:hAnsi="Arial" w:cs="Arial"/>
+          <w:sz w:val="32"/>
+          <w:szCs w:val="18"/>
+          <w:shd w:val="clear" w:color="auto" w:fill="FAFBFD"/>
+        </w:rPr>
+        <w:t>, o valor fica </w:t>
+      </w:r>
+      <w:r>
+        <w:rPr>
+          <w:rStyle w:val="CdigoHTML"/>
+          <w:rFonts w:ascii="Arial" w:eastAsiaTheme="minorHAnsi" w:hAnsi="Arial"/>
+          <w:sz w:val="32"/>
+          <w:szCs w:val="15"/>
+        </w:rPr>
+        <w:t>11.12</w:t>
+      </w:r>
+      <w:r>
+        <w:rPr>
+          <w:rFonts w:ascii="Arial" w:hAnsi="Arial" w:cs="Arial"/>
+          <w:sz w:val="32"/>
+          <w:szCs w:val="18"/>
+          <w:shd w:val="clear" w:color="auto" w:fill="FAFBFD"/>
+        </w:rPr>
+        <w:t>, já se temos </w:t>
+      </w:r>
+      <w:r>
+        <w:rPr>
+          <w:rStyle w:val="CdigoHTML"/>
+          <w:rFonts w:ascii="Arial" w:eastAsiaTheme="minorHAnsi" w:hAnsi="Arial"/>
+          <w:sz w:val="32"/>
+          <w:szCs w:val="15"/>
+        </w:rPr>
+        <w:t>20.555</w:t>
+      </w:r>
+      <w:r>
+        <w:rPr>
+          <w:rFonts w:ascii="Arial" w:hAnsi="Arial" w:cs="Arial"/>
+          <w:sz w:val="32"/>
+          <w:szCs w:val="18"/>
+          <w:shd w:val="clear" w:color="auto" w:fill="FAFBFD"/>
+        </w:rPr>
+        <w:t>, o valor fica </w:t>
+      </w:r>
+      <w:r>
+        <w:rPr>
+          <w:rStyle w:val="CdigoHTML"/>
+          <w:rFonts w:ascii="Arial" w:eastAsiaTheme="minorHAnsi" w:hAnsi="Arial"/>
+          <w:sz w:val="32"/>
+          <w:szCs w:val="15"/>
+        </w:rPr>
+        <w:t>20.56</w:t>
+      </w:r>
+      <w:r>
+        <w:rPr>
+          <w:rFonts w:ascii="Arial" w:hAnsi="Arial" w:cs="Arial"/>
+          <w:sz w:val="32"/>
+          <w:szCs w:val="18"/>
+          <w:shd w:val="clear" w:color="auto" w:fill="FAFBFD"/>
+        </w:rPr>
+        <w:t>. Outro ponto importante de se observar é que seu retorno será uma </w:t>
+      </w:r>
+      <w:r>
+        <w:rPr>
+          <w:rStyle w:val="Forte"/>
+          <w:rFonts w:ascii="Arial" w:hAnsi="Arial" w:cs="Arial"/>
+          <w:sz w:val="32"/>
+          <w:szCs w:val="18"/>
+          <w:shd w:val="clear" w:color="auto" w:fill="FAFBFD"/>
+        </w:rPr>
+        <w:t>string</w:t>
+      </w:r>
+      <w:r>
+        <w:rPr>
+          <w:rFonts w:ascii="Arial" w:hAnsi="Arial" w:cs="Arial"/>
+          <w:sz w:val="32"/>
+          <w:szCs w:val="18"/>
+          <w:shd w:val="clear" w:color="auto" w:fill="FAFBFD"/>
+        </w:rPr>
+        <w:t> representando o número.</w:t>
+      </w:r>
+      <w:r>
+        <w:rPr>
+          <w:rFonts w:ascii="Arial" w:hAnsi="Arial" w:cs="Arial"/>
+          <w:sz w:val="32"/>
+          <w:szCs w:val="18"/>
+          <w:shd w:val="clear" w:color="auto" w:fill="FAFBFD"/>
+        </w:rPr>
+        <w:t xml:space="preserve"> EX: </w:t>
+      </w:r>
+      <w:proofErr w:type="gramStart"/>
+      <w:r>
+        <w:rPr>
+          <w:rFonts w:ascii="Arial" w:hAnsi="Arial" w:cs="Arial"/>
+          <w:sz w:val="32"/>
+          <w:szCs w:val="18"/>
+          <w:shd w:val="clear" w:color="auto" w:fill="FAFBFD"/>
+        </w:rPr>
+        <w:t>variável.</w:t>
+      </w:r>
+      <w:proofErr w:type="spellStart"/>
+      <w:proofErr w:type="gramEnd"/>
+      <w:r>
+        <w:rPr>
+          <w:rFonts w:ascii="Arial" w:hAnsi="Arial" w:cs="Arial"/>
+          <w:sz w:val="32"/>
+          <w:szCs w:val="18"/>
+          <w:shd w:val="clear" w:color="auto" w:fill="FAFBFD"/>
+        </w:rPr>
+        <w:t>tofixed</w:t>
+      </w:r>
+      <w:proofErr w:type="spellEnd"/>
+      <w:r>
+        <w:rPr>
+          <w:rFonts w:ascii="Arial" w:hAnsi="Arial" w:cs="Arial"/>
+          <w:sz w:val="32"/>
+          <w:szCs w:val="18"/>
+          <w:shd w:val="clear" w:color="auto" w:fill="FAFBFD"/>
+        </w:rPr>
+        <w:t>(num)</w:t>
+      </w:r>
+    </w:p>
+    <w:p>
+      <w:pPr>
+        <w:pStyle w:val="NormalWeb"/>
+        <w:spacing w:before="0" w:beforeAutospacing="0" w:after="0" w:afterAutospacing="0"/>
+        <w:rPr>
+          <w:rFonts w:ascii="Arial" w:hAnsi="Arial" w:cs="Arial"/>
+          <w:sz w:val="32"/>
+        </w:rPr>
+      </w:pPr>
+      <w:r>
+        <w:rPr>
+          <w:rFonts w:ascii="Arial" w:hAnsi="Arial" w:cs="Arial"/>
+          <w:b/>
+          <w:sz w:val="32"/>
+          <w:szCs w:val="18"/>
+          <w:shd w:val="clear" w:color="auto" w:fill="FAFBFD"/>
+        </w:rPr>
+        <w:t>.</w:t>
+      </w:r>
+      <w:proofErr w:type="spellStart"/>
+      <w:proofErr w:type="gramStart"/>
+      <w:r>
+        <w:rPr>
+          <w:rFonts w:ascii="Arial" w:hAnsi="Arial" w:cs="Arial"/>
+          <w:b/>
+          <w:sz w:val="32"/>
+          <w:szCs w:val="18"/>
+          <w:shd w:val="clear" w:color="auto" w:fill="FAFBFD"/>
+        </w:rPr>
+        <w:t>toLocaleString</w:t>
+      </w:r>
+      <w:proofErr w:type="spellEnd"/>
+      <w:proofErr w:type="gramEnd"/>
+      <w:r>
+        <w:rPr>
+          <w:rFonts w:ascii="Arial" w:hAnsi="Arial" w:cs="Arial"/>
+          <w:b/>
+          <w:sz w:val="32"/>
+          <w:szCs w:val="18"/>
+          <w:shd w:val="clear" w:color="auto" w:fill="FAFBFD"/>
+        </w:rPr>
+        <w:t xml:space="preserve">() - </w:t>
+      </w:r>
+      <w:r>
+        <w:rPr>
+          <w:rFonts w:ascii="Arial" w:hAnsi="Arial" w:cs="Arial"/>
+          <w:sz w:val="32"/>
+        </w:rPr>
+        <w:t>O método </w:t>
+      </w:r>
+      <w:proofErr w:type="spellStart"/>
+      <w:r>
+        <w:rPr>
+          <w:rStyle w:val="Forte"/>
+          <w:rFonts w:ascii="Arial" w:hAnsi="Arial" w:cs="Arial"/>
+          <w:sz w:val="32"/>
+        </w:rPr>
+        <w:t>toLocaleString</w:t>
+      </w:r>
+      <w:proofErr w:type="spellEnd"/>
+      <w:r>
+        <w:rPr>
+          <w:rStyle w:val="Forte"/>
+          <w:rFonts w:ascii="Arial" w:hAnsi="Arial" w:cs="Arial"/>
+          <w:sz w:val="32"/>
+        </w:rPr>
+        <w:t>()</w:t>
+      </w:r>
+      <w:r>
+        <w:rPr>
+          <w:rFonts w:ascii="Arial" w:hAnsi="Arial" w:cs="Arial"/>
+          <w:sz w:val="32"/>
+        </w:rPr>
+        <w:t> recebe alguns argumento - um objeto literal com as propriedades -, no meu caso eu utilizei:</w:t>
+      </w:r>
+    </w:p>
+    <w:p>
+      <w:pPr>
+        <w:pStyle w:val="NormalWeb"/>
+        <w:numPr>
+          <w:ilvl w:val="0"/>
+          <w:numId w:val="1"/>
+        </w:numPr>
+        <w:spacing w:before="0" w:after="0"/>
+        <w:rPr>
+          <w:rFonts w:ascii="Arial" w:hAnsi="Arial" w:cs="Arial"/>
+          <w:sz w:val="32"/>
+          <w:szCs w:val="16"/>
+        </w:rPr>
+      </w:pPr>
+      <w:proofErr w:type="gramStart"/>
+      <w:r>
+        <w:rPr>
+          <w:rStyle w:val="CdigoHTML"/>
+          <w:rFonts w:ascii="Arial" w:hAnsi="Arial"/>
+          <w:sz w:val="32"/>
+          <w:szCs w:val="13"/>
+        </w:rPr>
+        <w:t>style</w:t>
+      </w:r>
+      <w:proofErr w:type="gramEnd"/>
+      <w:r>
+        <w:rPr>
+          <w:rFonts w:ascii="Arial" w:hAnsi="Arial" w:cs="Arial"/>
+          <w:sz w:val="32"/>
+          <w:szCs w:val="16"/>
+        </w:rPr>
+        <w:t> : Que é o estilo do formato a ser utilizado, aqui é permitido usar:</w:t>
+      </w:r>
+    </w:p>
+    <w:p>
+      <w:pPr>
+        <w:pStyle w:val="NormalWeb"/>
+        <w:numPr>
+          <w:ilvl w:val="1"/>
+          <w:numId w:val="1"/>
+        </w:numPr>
+        <w:spacing w:before="0" w:after="0"/>
+        <w:rPr>
+          <w:rFonts w:ascii="Arial" w:hAnsi="Arial" w:cs="Arial"/>
+          <w:sz w:val="32"/>
+          <w:szCs w:val="16"/>
+        </w:rPr>
+      </w:pPr>
+      <w:proofErr w:type="gramStart"/>
+      <w:r>
+        <w:rPr>
+          <w:rStyle w:val="CdigoHTML"/>
+          <w:rFonts w:ascii="Arial" w:hAnsi="Arial"/>
+          <w:sz w:val="32"/>
+          <w:szCs w:val="13"/>
+        </w:rPr>
+        <w:t>decimal</w:t>
+      </w:r>
+      <w:proofErr w:type="gramEnd"/>
+      <w:r>
+        <w:rPr>
+          <w:rFonts w:ascii="Arial" w:hAnsi="Arial" w:cs="Arial"/>
+          <w:sz w:val="32"/>
+          <w:szCs w:val="16"/>
+        </w:rPr>
+        <w:t> para representar números simples.</w:t>
+      </w:r>
+    </w:p>
+    <w:p>
+      <w:pPr>
+        <w:pStyle w:val="NormalWeb"/>
+        <w:numPr>
+          <w:ilvl w:val="1"/>
+          <w:numId w:val="1"/>
+        </w:numPr>
+        <w:spacing w:before="0" w:after="0"/>
+        <w:rPr>
+          <w:rFonts w:ascii="Arial" w:hAnsi="Arial" w:cs="Arial"/>
+          <w:sz w:val="32"/>
+          <w:szCs w:val="16"/>
+        </w:rPr>
+      </w:pPr>
+      <w:proofErr w:type="spellStart"/>
+      <w:proofErr w:type="gramStart"/>
+      <w:r>
+        <w:rPr>
+          <w:rStyle w:val="CdigoHTML"/>
+          <w:rFonts w:ascii="Arial" w:hAnsi="Arial"/>
+          <w:sz w:val="32"/>
+          <w:szCs w:val="13"/>
+        </w:rPr>
+        <w:t>currency</w:t>
+      </w:r>
+      <w:proofErr w:type="spellEnd"/>
+      <w:proofErr w:type="gramEnd"/>
+      <w:r>
+        <w:rPr>
+          <w:rFonts w:ascii="Arial" w:hAnsi="Arial" w:cs="Arial"/>
+          <w:sz w:val="32"/>
+          <w:szCs w:val="16"/>
+        </w:rPr>
+        <w:t> que diz respeito ao formato monetário e que vai indicar a moeda que vai ser utilizada.</w:t>
+      </w:r>
+    </w:p>
+    <w:p>
+      <w:pPr>
+        <w:pStyle w:val="NormalWeb"/>
+        <w:numPr>
+          <w:ilvl w:val="1"/>
+          <w:numId w:val="1"/>
+        </w:numPr>
+        <w:spacing w:before="0" w:after="0"/>
+        <w:rPr>
+          <w:rFonts w:ascii="Arial" w:hAnsi="Arial" w:cs="Arial"/>
+          <w:sz w:val="32"/>
+          <w:szCs w:val="16"/>
+        </w:rPr>
+      </w:pPr>
+      <w:proofErr w:type="spellStart"/>
+      <w:proofErr w:type="gramStart"/>
+      <w:r>
+        <w:rPr>
+          <w:rStyle w:val="CdigoHTML"/>
+          <w:rFonts w:ascii="Arial" w:hAnsi="Arial"/>
+          <w:sz w:val="32"/>
+          <w:szCs w:val="13"/>
+        </w:rPr>
+        <w:t>percent</w:t>
+      </w:r>
+      <w:proofErr w:type="spellEnd"/>
+      <w:proofErr w:type="gramEnd"/>
+      <w:r>
+        <w:rPr>
+          <w:rFonts w:ascii="Arial" w:hAnsi="Arial" w:cs="Arial"/>
+          <w:sz w:val="32"/>
+          <w:szCs w:val="16"/>
+        </w:rPr>
+        <w:t> para formato percentual.</w:t>
+      </w:r>
+    </w:p>
+    <w:p>
+      <w:pPr>
+        <w:pStyle w:val="NormalWeb"/>
+        <w:numPr>
+          <w:ilvl w:val="0"/>
+          <w:numId w:val="1"/>
+        </w:numPr>
+        <w:spacing w:before="0" w:after="0"/>
+        <w:rPr>
+          <w:rFonts w:ascii="Arial" w:hAnsi="Arial" w:cs="Arial"/>
+          <w:sz w:val="32"/>
+          <w:szCs w:val="16"/>
+        </w:rPr>
+      </w:pPr>
+      <w:proofErr w:type="spellStart"/>
+      <w:proofErr w:type="gramStart"/>
+      <w:r>
+        <w:rPr>
+          <w:rStyle w:val="CdigoHTML"/>
+          <w:rFonts w:ascii="Arial" w:hAnsi="Arial"/>
+          <w:sz w:val="32"/>
+          <w:szCs w:val="13"/>
+        </w:rPr>
+        <w:t>currency</w:t>
+      </w:r>
+      <w:proofErr w:type="spellEnd"/>
+      <w:proofErr w:type="gramEnd"/>
+      <w:r>
+        <w:rPr>
+          <w:rFonts w:ascii="Arial" w:hAnsi="Arial" w:cs="Arial"/>
+          <w:sz w:val="32"/>
+          <w:szCs w:val="16"/>
+        </w:rPr>
+        <w:t>: A moeda para usar na formatação monetária</w:t>
+      </w:r>
+    </w:p>
+    <w:p>
+      <w:pPr>
+        <w:pStyle w:val="NormalWeb"/>
+        <w:spacing w:before="0" w:after="0"/>
+        <w:ind w:left="720"/>
+        <w:rPr>
+          <w:rFonts w:ascii="Arial" w:hAnsi="Arial" w:cs="Arial"/>
+          <w:sz w:val="32"/>
+        </w:rPr>
+      </w:pPr>
+      <w:proofErr w:type="spellStart"/>
+      <w:proofErr w:type="gramStart"/>
+      <w:r>
+        <w:rPr>
+          <w:rStyle w:val="Forte"/>
+          <w:rFonts w:ascii="Arial" w:hAnsi="Arial" w:cs="Arial"/>
+          <w:sz w:val="32"/>
+        </w:rPr>
+        <w:t>toLocaleString</w:t>
+      </w:r>
+      <w:proofErr w:type="spellEnd"/>
+      <w:proofErr w:type="gramEnd"/>
+      <w:r>
+        <w:rPr>
+          <w:rStyle w:val="Forte"/>
+          <w:rFonts w:ascii="Arial" w:hAnsi="Arial" w:cs="Arial"/>
+          <w:sz w:val="32"/>
+        </w:rPr>
+        <w:t>(</w:t>
+      </w:r>
+      <w:r>
+        <w:rPr>
+          <w:rStyle w:val="Forte"/>
+          <w:rFonts w:ascii="Arial" w:hAnsi="Arial" w:cs="Arial"/>
+          <w:sz w:val="32"/>
+        </w:rPr>
+        <w:t>‘pt-BR’, {style: ‘</w:t>
+      </w:r>
+      <w:proofErr w:type="spellStart"/>
+      <w:r>
+        <w:rPr>
+          <w:rStyle w:val="Forte"/>
+          <w:rFonts w:ascii="Arial" w:hAnsi="Arial" w:cs="Arial"/>
+          <w:sz w:val="32"/>
+        </w:rPr>
+        <w:t>currency</w:t>
+      </w:r>
+      <w:proofErr w:type="spellEnd"/>
+      <w:r>
+        <w:rPr>
+          <w:rStyle w:val="Forte"/>
+          <w:rFonts w:ascii="Arial" w:hAnsi="Arial" w:cs="Arial"/>
+          <w:sz w:val="32"/>
+        </w:rPr>
+        <w:t xml:space="preserve">’, </w:t>
+      </w:r>
+      <w:proofErr w:type="spellStart"/>
+      <w:r>
+        <w:rPr>
+          <w:rStyle w:val="Forte"/>
+          <w:rFonts w:ascii="Arial" w:hAnsi="Arial" w:cs="Arial"/>
+          <w:sz w:val="32"/>
+        </w:rPr>
+        <w:t>currency</w:t>
+      </w:r>
+      <w:proofErr w:type="spellEnd"/>
+      <w:r>
+        <w:rPr>
+          <w:rStyle w:val="Forte"/>
+          <w:rFonts w:ascii="Arial" w:hAnsi="Arial" w:cs="Arial"/>
+          <w:sz w:val="32"/>
+        </w:rPr>
+        <w:t>: ‘BRL’}</w:t>
+      </w:r>
+      <w:r>
+        <w:rPr>
+          <w:rStyle w:val="Forte"/>
+          <w:rFonts w:ascii="Arial" w:hAnsi="Arial" w:cs="Arial"/>
+          <w:sz w:val="32"/>
+        </w:rPr>
+        <w:t>)</w:t>
+      </w:r>
+    </w:p>
+    <w:p>
+      <w:pPr>
+        <w:pStyle w:val="NormalWeb"/>
+        <w:numPr>
+          <w:ilvl w:val="0"/>
+          <w:numId w:val="2"/>
+        </w:numPr>
+        <w:spacing w:before="0" w:after="0"/>
+        <w:rPr>
+          <w:rFonts w:ascii="Arial" w:hAnsi="Arial" w:cs="Arial"/>
+          <w:sz w:val="32"/>
+          <w:szCs w:val="16"/>
+        </w:rPr>
+      </w:pPr>
+      <w:proofErr w:type="spellStart"/>
+      <w:proofErr w:type="gramStart"/>
+      <w:r>
+        <w:rPr>
+          <w:rStyle w:val="Forte"/>
+          <w:rFonts w:ascii="Arial" w:hAnsi="Arial" w:cs="Arial"/>
+          <w:sz w:val="32"/>
+          <w:szCs w:val="16"/>
+        </w:rPr>
+        <w:t>Math</w:t>
+      </w:r>
+      <w:proofErr w:type="spellEnd"/>
+      <w:r>
+        <w:rPr>
+          <w:rStyle w:val="Forte"/>
+          <w:rFonts w:ascii="Arial" w:hAnsi="Arial" w:cs="Arial"/>
+          <w:sz w:val="32"/>
+          <w:szCs w:val="16"/>
+        </w:rPr>
+        <w:t>.</w:t>
+      </w:r>
+      <w:proofErr w:type="spellStart"/>
+      <w:proofErr w:type="gramEnd"/>
+      <w:r>
+        <w:rPr>
+          <w:rStyle w:val="Forte"/>
+          <w:rFonts w:ascii="Arial" w:hAnsi="Arial" w:cs="Arial"/>
+          <w:sz w:val="32"/>
+          <w:szCs w:val="16"/>
+        </w:rPr>
+        <w:t>ceil</w:t>
+      </w:r>
+      <w:proofErr w:type="spellEnd"/>
+      <w:r>
+        <w:rPr>
+          <w:rStyle w:val="Forte"/>
+          <w:rFonts w:ascii="Arial" w:hAnsi="Arial" w:cs="Arial"/>
+          <w:sz w:val="32"/>
+          <w:szCs w:val="16"/>
+        </w:rPr>
+        <w:t>()</w:t>
+      </w:r>
+      <w:r>
+        <w:rPr>
+          <w:rFonts w:ascii="Arial" w:hAnsi="Arial" w:cs="Arial"/>
+          <w:sz w:val="32"/>
+          <w:szCs w:val="16"/>
+        </w:rPr>
+        <w:t> que retorna o maior número inteiro que é maior que o número passado, por exemplo </w:t>
+      </w:r>
+      <w:proofErr w:type="spellStart"/>
+      <w:r>
+        <w:rPr>
+          <w:rStyle w:val="CdigoHTML"/>
+          <w:rFonts w:ascii="Arial" w:hAnsi="Arial"/>
+          <w:sz w:val="32"/>
+          <w:szCs w:val="13"/>
+        </w:rPr>
+        <w:t>Math</w:t>
+      </w:r>
+      <w:proofErr w:type="spellEnd"/>
+      <w:r>
+        <w:rPr>
+          <w:rStyle w:val="CdigoHTML"/>
+          <w:rFonts w:ascii="Arial" w:hAnsi="Arial"/>
+          <w:sz w:val="32"/>
+          <w:szCs w:val="13"/>
+        </w:rPr>
+        <w:t>.</w:t>
+      </w:r>
+      <w:proofErr w:type="spellStart"/>
+      <w:r>
+        <w:rPr>
+          <w:rStyle w:val="CdigoHTML"/>
+          <w:rFonts w:ascii="Arial" w:hAnsi="Arial"/>
+          <w:sz w:val="32"/>
+          <w:szCs w:val="13"/>
+        </w:rPr>
+        <w:t>ceil</w:t>
+      </w:r>
+      <w:proofErr w:type="spellEnd"/>
+      <w:r>
+        <w:rPr>
+          <w:rStyle w:val="CdigoHTML"/>
+          <w:rFonts w:ascii="Arial" w:hAnsi="Arial"/>
+          <w:sz w:val="32"/>
+          <w:szCs w:val="13"/>
+        </w:rPr>
+        <w:t>(11.123</w:t>
+      </w:r>
+      <w:r>
+        <w:rPr>
+          <w:rFonts w:ascii="Arial" w:hAnsi="Arial" w:cs="Arial"/>
+          <w:sz w:val="32"/>
+          <w:szCs w:val="16"/>
+        </w:rPr>
+        <w:t>), o valor fica </w:t>
+      </w:r>
+      <w:r>
+        <w:rPr>
+          <w:rStyle w:val="CdigoHTML"/>
+          <w:rFonts w:ascii="Arial" w:hAnsi="Arial"/>
+          <w:sz w:val="32"/>
+          <w:szCs w:val="13"/>
+        </w:rPr>
+        <w:t>12</w:t>
+      </w:r>
+    </w:p>
+    <w:p>
+      <w:pPr>
+        <w:pStyle w:val="NormalWeb"/>
+        <w:numPr>
+          <w:ilvl w:val="0"/>
+          <w:numId w:val="2"/>
+        </w:numPr>
+        <w:spacing w:before="0" w:after="0"/>
+        <w:rPr>
+          <w:rFonts w:ascii="Arial" w:hAnsi="Arial" w:cs="Arial"/>
+          <w:sz w:val="32"/>
+          <w:szCs w:val="16"/>
+        </w:rPr>
+      </w:pPr>
+      <w:proofErr w:type="spellStart"/>
+      <w:proofErr w:type="gramStart"/>
+      <w:r>
+        <w:rPr>
+          <w:rStyle w:val="Forte"/>
+          <w:rFonts w:ascii="Arial" w:hAnsi="Arial" w:cs="Arial"/>
+          <w:sz w:val="32"/>
+          <w:szCs w:val="16"/>
+        </w:rPr>
+        <w:lastRenderedPageBreak/>
+        <w:t>Math</w:t>
+      </w:r>
+      <w:proofErr w:type="spellEnd"/>
+      <w:r>
+        <w:rPr>
+          <w:rStyle w:val="Forte"/>
+          <w:rFonts w:ascii="Arial" w:hAnsi="Arial" w:cs="Arial"/>
+          <w:sz w:val="32"/>
+          <w:szCs w:val="16"/>
+        </w:rPr>
+        <w:t>.</w:t>
+      </w:r>
+      <w:proofErr w:type="spellStart"/>
+      <w:proofErr w:type="gramEnd"/>
+      <w:r>
+        <w:rPr>
+          <w:rStyle w:val="Forte"/>
+          <w:rFonts w:ascii="Arial" w:hAnsi="Arial" w:cs="Arial"/>
+          <w:sz w:val="32"/>
+          <w:szCs w:val="16"/>
+        </w:rPr>
+        <w:t>floor</w:t>
+      </w:r>
+      <w:proofErr w:type="spellEnd"/>
+      <w:r>
+        <w:rPr>
+          <w:rStyle w:val="Forte"/>
+          <w:rFonts w:ascii="Arial" w:hAnsi="Arial" w:cs="Arial"/>
+          <w:sz w:val="32"/>
+          <w:szCs w:val="16"/>
+        </w:rPr>
+        <w:t>()</w:t>
+      </w:r>
+      <w:r>
+        <w:rPr>
+          <w:rFonts w:ascii="Arial" w:hAnsi="Arial" w:cs="Arial"/>
+          <w:sz w:val="32"/>
+          <w:szCs w:val="16"/>
+        </w:rPr>
+        <w:t> que retorna o menor número inteiro que é menor que o número passado, por exemplo </w:t>
+      </w:r>
+      <w:proofErr w:type="spellStart"/>
+      <w:r>
+        <w:rPr>
+          <w:rStyle w:val="CdigoHTML"/>
+          <w:rFonts w:ascii="Arial" w:hAnsi="Arial"/>
+          <w:sz w:val="32"/>
+          <w:szCs w:val="13"/>
+        </w:rPr>
+        <w:t>Math</w:t>
+      </w:r>
+      <w:proofErr w:type="spellEnd"/>
+      <w:r>
+        <w:rPr>
+          <w:rStyle w:val="CdigoHTML"/>
+          <w:rFonts w:ascii="Arial" w:hAnsi="Arial"/>
+          <w:sz w:val="32"/>
+          <w:szCs w:val="13"/>
+        </w:rPr>
+        <w:t>.</w:t>
+      </w:r>
+      <w:proofErr w:type="spellStart"/>
+      <w:r>
+        <w:rPr>
+          <w:rStyle w:val="CdigoHTML"/>
+          <w:rFonts w:ascii="Arial" w:hAnsi="Arial"/>
+          <w:sz w:val="32"/>
+          <w:szCs w:val="13"/>
+        </w:rPr>
+        <w:t>floor</w:t>
+      </w:r>
+      <w:proofErr w:type="spellEnd"/>
+      <w:r>
+        <w:rPr>
+          <w:rStyle w:val="CdigoHTML"/>
+          <w:rFonts w:ascii="Arial" w:hAnsi="Arial"/>
+          <w:sz w:val="32"/>
+          <w:szCs w:val="13"/>
+        </w:rPr>
+        <w:t>(11.789)</w:t>
+      </w:r>
+      <w:r>
+        <w:rPr>
+          <w:rFonts w:ascii="Arial" w:hAnsi="Arial" w:cs="Arial"/>
+          <w:sz w:val="32"/>
+          <w:szCs w:val="16"/>
+        </w:rPr>
+        <w:t>, o valor fica </w:t>
+      </w:r>
+      <w:r>
+        <w:rPr>
+          <w:rStyle w:val="CdigoHTML"/>
+          <w:rFonts w:ascii="Arial" w:hAnsi="Arial"/>
+          <w:sz w:val="32"/>
+          <w:szCs w:val="13"/>
+        </w:rPr>
+        <w:t>11</w:t>
       </w:r>
     </w:p>
     <w:sectPr>
@@ -163,6 +1033,315 @@
     </w:sectPr>
   </w:body>
 </w:document>
+</file>
+
+<file path=word/numbering.xml><?xml version="1.0" encoding="utf-8"?>
+<w:numbering xmlns:ve="http://schemas.openxmlformats.org/markup-compatibility/2006" xmlns:o="urn:schemas-microsoft-com:office:office" xmlns:r="http://schemas.openxmlformats.org/officeDocument/2006/relationships" xmlns:m="http://schemas.openxmlformats.org/officeDocument/2006/math" xmlns:v="urn:schemas-microsoft-com:vml" xmlns:wp="http://schemas.openxmlformats.org/drawingml/2006/wordprocessingDrawing" xmlns:w10="urn:schemas-microsoft-com:office:word" xmlns:w="http://schemas.openxmlformats.org/wordprocessingml/2006/main" xmlns:wne="http://schemas.microsoft.com/office/word/2006/wordml">
+  <w:abstractNum w:abstractNumId="0">
+    <w:nsid w:val="0A1D3B6B"/>
+    <w:multiLevelType w:val="multilevel"/>
+    <w:tmpl w:val="874E4A1A"/>
+    <w:lvl w:ilvl="0">
+      <w:start w:val="1"/>
+      <w:numFmt w:val="bullet"/>
+      <w:lvlText w:val=""/>
+      <w:lvlJc w:val="left"/>
+      <w:pPr>
+        <w:tabs>
+          <w:tab w:val="num" w:pos="720"/>
+        </w:tabs>
+        <w:ind w:left="720" w:hanging="360"/>
+      </w:pPr>
+      <w:rPr>
+        <w:rFonts w:ascii="Symbol" w:hAnsi="Symbol" w:hint="default"/>
+        <w:sz w:val="20"/>
+      </w:rPr>
+    </w:lvl>
+    <w:lvl w:ilvl="1" w:tentative="1">
+      <w:start w:val="1"/>
+      <w:numFmt w:val="bullet"/>
+      <w:lvlText w:val="o"/>
+      <w:lvlJc w:val="left"/>
+      <w:pPr>
+        <w:tabs>
+          <w:tab w:val="num" w:pos="1440"/>
+        </w:tabs>
+        <w:ind w:left="1440" w:hanging="360"/>
+      </w:pPr>
+      <w:rPr>
+        <w:rFonts w:ascii="Courier New" w:hAnsi="Courier New" w:hint="default"/>
+        <w:sz w:val="20"/>
+      </w:rPr>
+    </w:lvl>
+    <w:lvl w:ilvl="2" w:tentative="1">
+      <w:start w:val="1"/>
+      <w:numFmt w:val="bullet"/>
+      <w:lvlText w:val=""/>
+      <w:lvlJc w:val="left"/>
+      <w:pPr>
+        <w:tabs>
+          <w:tab w:val="num" w:pos="2160"/>
+        </w:tabs>
+        <w:ind w:left="2160" w:hanging="360"/>
+      </w:pPr>
+      <w:rPr>
+        <w:rFonts w:ascii="Wingdings" w:hAnsi="Wingdings" w:hint="default"/>
+        <w:sz w:val="20"/>
+      </w:rPr>
+    </w:lvl>
+    <w:lvl w:ilvl="3" w:tentative="1">
+      <w:start w:val="1"/>
+      <w:numFmt w:val="bullet"/>
+      <w:lvlText w:val=""/>
+      <w:lvlJc w:val="left"/>
+      <w:pPr>
+        <w:tabs>
+          <w:tab w:val="num" w:pos="2880"/>
+        </w:tabs>
+        <w:ind w:left="2880" w:hanging="360"/>
+      </w:pPr>
+      <w:rPr>
+        <w:rFonts w:ascii="Wingdings" w:hAnsi="Wingdings" w:hint="default"/>
+        <w:sz w:val="20"/>
+      </w:rPr>
+    </w:lvl>
+    <w:lvl w:ilvl="4" w:tentative="1">
+      <w:start w:val="1"/>
+      <w:numFmt w:val="bullet"/>
+      <w:lvlText w:val=""/>
+      <w:lvlJc w:val="left"/>
+      <w:pPr>
+        <w:tabs>
+          <w:tab w:val="num" w:pos="3600"/>
+        </w:tabs>
+        <w:ind w:left="3600" w:hanging="360"/>
+      </w:pPr>
+      <w:rPr>
+        <w:rFonts w:ascii="Wingdings" w:hAnsi="Wingdings" w:hint="default"/>
+        <w:sz w:val="20"/>
+      </w:rPr>
+    </w:lvl>
+    <w:lvl w:ilvl="5" w:tentative="1">
+      <w:start w:val="1"/>
+      <w:numFmt w:val="bullet"/>
+      <w:lvlText w:val=""/>
+      <w:lvlJc w:val="left"/>
+      <w:pPr>
+        <w:tabs>
+          <w:tab w:val="num" w:pos="4320"/>
+        </w:tabs>
+        <w:ind w:left="4320" w:hanging="360"/>
+      </w:pPr>
+      <w:rPr>
+        <w:rFonts w:ascii="Wingdings" w:hAnsi="Wingdings" w:hint="default"/>
+        <w:sz w:val="20"/>
+      </w:rPr>
+    </w:lvl>
+    <w:lvl w:ilvl="6" w:tentative="1">
+      <w:start w:val="1"/>
+      <w:numFmt w:val="bullet"/>
+      <w:lvlText w:val=""/>
+      <w:lvlJc w:val="left"/>
+      <w:pPr>
+        <w:tabs>
+          <w:tab w:val="num" w:pos="5040"/>
+        </w:tabs>
+        <w:ind w:left="5040" w:hanging="360"/>
+      </w:pPr>
+      <w:rPr>
+        <w:rFonts w:ascii="Wingdings" w:hAnsi="Wingdings" w:hint="default"/>
+        <w:sz w:val="20"/>
+      </w:rPr>
+    </w:lvl>
+    <w:lvl w:ilvl="7" w:tentative="1">
+      <w:start w:val="1"/>
+      <w:numFmt w:val="bullet"/>
+      <w:lvlText w:val=""/>
+      <w:lvlJc w:val="left"/>
+      <w:pPr>
+        <w:tabs>
+          <w:tab w:val="num" w:pos="5760"/>
+        </w:tabs>
+        <w:ind w:left="5760" w:hanging="360"/>
+      </w:pPr>
+      <w:rPr>
+        <w:rFonts w:ascii="Wingdings" w:hAnsi="Wingdings" w:hint="default"/>
+        <w:sz w:val="20"/>
+      </w:rPr>
+    </w:lvl>
+    <w:lvl w:ilvl="8" w:tentative="1">
+      <w:start w:val="1"/>
+      <w:numFmt w:val="bullet"/>
+      <w:lvlText w:val=""/>
+      <w:lvlJc w:val="left"/>
+      <w:pPr>
+        <w:tabs>
+          <w:tab w:val="num" w:pos="6480"/>
+        </w:tabs>
+        <w:ind w:left="6480" w:hanging="360"/>
+      </w:pPr>
+      <w:rPr>
+        <w:rFonts w:ascii="Wingdings" w:hAnsi="Wingdings" w:hint="default"/>
+        <w:sz w:val="20"/>
+      </w:rPr>
+    </w:lvl>
+  </w:abstractNum>
+  <w:abstractNum w:abstractNumId="1">
+    <w:nsid w:val="7E555256"/>
+    <w:multiLevelType w:val="multilevel"/>
+    <w:tmpl w:val="DFAEA30C"/>
+    <w:lvl w:ilvl="0">
+      <w:start w:val="1"/>
+      <w:numFmt w:val="bullet"/>
+      <w:lvlText w:val=""/>
+      <w:lvlJc w:val="left"/>
+      <w:pPr>
+        <w:tabs>
+          <w:tab w:val="num" w:pos="720"/>
+        </w:tabs>
+        <w:ind w:left="720" w:hanging="360"/>
+      </w:pPr>
+      <w:rPr>
+        <w:rFonts w:ascii="Symbol" w:hAnsi="Symbol" w:hint="default"/>
+        <w:sz w:val="20"/>
+      </w:rPr>
+    </w:lvl>
+    <w:lvl w:ilvl="1">
+      <w:start w:val="1"/>
+      <w:numFmt w:val="bullet"/>
+      <w:lvlText w:val="o"/>
+      <w:lvlJc w:val="left"/>
+      <w:pPr>
+        <w:tabs>
+          <w:tab w:val="num" w:pos="1440"/>
+        </w:tabs>
+        <w:ind w:left="1440" w:hanging="360"/>
+      </w:pPr>
+      <w:rPr>
+        <w:rFonts w:ascii="Courier New" w:hAnsi="Courier New" w:hint="default"/>
+        <w:sz w:val="20"/>
+      </w:rPr>
+    </w:lvl>
+    <w:lvl w:ilvl="2" w:tentative="1">
+      <w:start w:val="1"/>
+      <w:numFmt w:val="bullet"/>
+      <w:lvlText w:val=""/>
+      <w:lvlJc w:val="left"/>
+      <w:pPr>
+        <w:tabs>
+          <w:tab w:val="num" w:pos="2160"/>
+        </w:tabs>
+        <w:ind w:left="2160" w:hanging="360"/>
+      </w:pPr>
+      <w:rPr>
+        <w:rFonts w:ascii="Wingdings" w:hAnsi="Wingdings" w:hint="default"/>
+        <w:sz w:val="20"/>
+      </w:rPr>
+    </w:lvl>
+    <w:lvl w:ilvl="3" w:tentative="1">
+      <w:start w:val="1"/>
+      <w:numFmt w:val="bullet"/>
+      <w:lvlText w:val=""/>
+      <w:lvlJc w:val="left"/>
+      <w:pPr>
+        <w:tabs>
+          <w:tab w:val="num" w:pos="2880"/>
+        </w:tabs>
+        <w:ind w:left="2880" w:hanging="360"/>
+      </w:pPr>
+      <w:rPr>
+        <w:rFonts w:ascii="Wingdings" w:hAnsi="Wingdings" w:hint="default"/>
+        <w:sz w:val="20"/>
+      </w:rPr>
+    </w:lvl>
+    <w:lvl w:ilvl="4" w:tentative="1">
+      <w:start w:val="1"/>
+      <w:numFmt w:val="bullet"/>
+      <w:lvlText w:val=""/>
+      <w:lvlJc w:val="left"/>
+      <w:pPr>
+        <w:tabs>
+          <w:tab w:val="num" w:pos="3600"/>
+        </w:tabs>
+        <w:ind w:left="3600" w:hanging="360"/>
+      </w:pPr>
+      <w:rPr>
+        <w:rFonts w:ascii="Wingdings" w:hAnsi="Wingdings" w:hint="default"/>
+        <w:sz w:val="20"/>
+      </w:rPr>
+    </w:lvl>
+    <w:lvl w:ilvl="5" w:tentative="1">
+      <w:start w:val="1"/>
+      <w:numFmt w:val="bullet"/>
+      <w:lvlText w:val=""/>
+      <w:lvlJc w:val="left"/>
+      <w:pPr>
+        <w:tabs>
+          <w:tab w:val="num" w:pos="4320"/>
+        </w:tabs>
+        <w:ind w:left="4320" w:hanging="360"/>
+      </w:pPr>
+      <w:rPr>
+        <w:rFonts w:ascii="Wingdings" w:hAnsi="Wingdings" w:hint="default"/>
+        <w:sz w:val="20"/>
+      </w:rPr>
+    </w:lvl>
+    <w:lvl w:ilvl="6" w:tentative="1">
+      <w:start w:val="1"/>
+      <w:numFmt w:val="bullet"/>
+      <w:lvlText w:val=""/>
+      <w:lvlJc w:val="left"/>
+      <w:pPr>
+        <w:tabs>
+          <w:tab w:val="num" w:pos="5040"/>
+        </w:tabs>
+        <w:ind w:left="5040" w:hanging="360"/>
+      </w:pPr>
+      <w:rPr>
+        <w:rFonts w:ascii="Wingdings" w:hAnsi="Wingdings" w:hint="default"/>
+        <w:sz w:val="20"/>
+      </w:rPr>
+    </w:lvl>
+    <w:lvl w:ilvl="7" w:tentative="1">
+      <w:start w:val="1"/>
+      <w:numFmt w:val="bullet"/>
+      <w:lvlText w:val=""/>
+      <w:lvlJc w:val="left"/>
+      <w:pPr>
+        <w:tabs>
+          <w:tab w:val="num" w:pos="5760"/>
+        </w:tabs>
+        <w:ind w:left="5760" w:hanging="360"/>
+      </w:pPr>
+      <w:rPr>
+        <w:rFonts w:ascii="Wingdings" w:hAnsi="Wingdings" w:hint="default"/>
+        <w:sz w:val="20"/>
+      </w:rPr>
+    </w:lvl>
+    <w:lvl w:ilvl="8" w:tentative="1">
+      <w:start w:val="1"/>
+      <w:numFmt w:val="bullet"/>
+      <w:lvlText w:val=""/>
+      <w:lvlJc w:val="left"/>
+      <w:pPr>
+        <w:tabs>
+          <w:tab w:val="num" w:pos="6480"/>
+        </w:tabs>
+        <w:ind w:left="6480" w:hanging="360"/>
+      </w:pPr>
+      <w:rPr>
+        <w:rFonts w:ascii="Wingdings" w:hAnsi="Wingdings" w:hint="default"/>
+        <w:sz w:val="20"/>
+      </w:rPr>
+    </w:lvl>
+  </w:abstractNum>
+  <w:num w:numId="1">
+    <w:abstractNumId w:val="1"/>
+  </w:num>
+  <w:num w:numId="2">
+    <w:abstractNumId w:val="0"/>
+  </w:num>
+</w:numbering>
 </file>
 
 <file path=word/styles.xml><?xml version="1.0" encoding="utf-8"?>
@@ -400,6 +1579,33 @@
       <w:rFonts w:ascii="Courier New" w:eastAsia="Times New Roman" w:hAnsi="Courier New" w:cs="Courier New"/>
       <w:sz w:val="20"/>
       <w:szCs w:val="20"/>
+    </w:rPr>
+  </w:style>
+  <w:style w:type="character" w:styleId="Forte">
+    <w:name w:val="Strong"/>
+    <w:basedOn w:val="Fontepargpadro"/>
+    <w:uiPriority w:val="22"/>
+    <w:qFormat/>
+    <w:rsid w:val="004E2880"/>
+    <w:rPr>
+      <w:b/>
+      <w:bCs/>
+    </w:rPr>
+  </w:style>
+  <w:style w:type="paragraph" w:styleId="NormalWeb">
+    <w:name w:val="Normal (Web)"/>
+    <w:basedOn w:val="Normal"/>
+    <w:uiPriority w:val="99"/>
+    <w:unhideWhenUsed/>
+    <w:rsid w:val="009F63A9"/>
+    <w:pPr>
+      <w:spacing w:before="100" w:beforeAutospacing="1" w:after="100" w:afterAutospacing="1" w:line="240" w:lineRule="auto"/>
+    </w:pPr>
+    <w:rPr>
+      <w:rFonts w:ascii="Times New Roman" w:eastAsia="Times New Roman" w:hAnsi="Times New Roman" w:cs="Times New Roman"/>
+      <w:sz w:val="24"/>
+      <w:szCs w:val="24"/>
+      <w:lang w:eastAsia="pt-BR"/>
     </w:rPr>
   </w:style>
 </w:styles>

</xml_diff>